<commit_message>
first draft of sab summary
</commit_message>
<xml_diff>
--- a/writing/SAB.docx
+++ b/writing/SAB.docx
@@ -1,6 +1,6 @@
 
 <file path=word/document.xml><?xml version="1.0" encoding="utf-8"?>
-<w:document xmlns:wpc="http://schemas.microsoft.com/office/word/2010/wordprocessingCanvas" xmlns:cx="http://schemas.microsoft.com/office/drawing/2014/chartex" xmlns:cx1="http://schemas.microsoft.com/office/drawing/2015/9/8/chartex" xmlns:cx2="http://schemas.microsoft.com/office/drawing/2015/10/21/chartex" xmlns:cx3="http://schemas.microsoft.com/office/drawing/2016/5/9/chartex" xmlns:cx4="http://schemas.microsoft.com/office/drawing/2016/5/10/chartex" xmlns:cx5="http://schemas.microsoft.com/office/drawing/2016/5/11/chartex" xmlns:cx6="http://schemas.microsoft.com/office/drawing/2016/5/12/chartex" xmlns:cx7="http://schemas.microsoft.com/office/drawing/2016/5/13/chartex" xmlns:cx8="http://schemas.microsoft.com/office/drawing/2016/5/14/chartex" xmlns:mc="http://schemas.openxmlformats.org/markup-compatibility/2006" xmlns:aink="http://schemas.microsoft.com/office/drawing/2016/ink" xmlns:am3d="http://schemas.microsoft.com/office/drawing/2017/model3d" xmlns:o="urn:schemas-microsoft-com:office:office" xmlns:r="http://schemas.openxmlformats.org/officeDocument/2006/relationships" xmlns:m="http://schemas.openxmlformats.org/officeDocument/2006/math" xmlns:v="urn:schemas-microsoft-com:vml" xmlns:wp14="http://schemas.microsoft.com/office/word/2010/wordprocessingDrawing" xmlns:wp="http://schemas.openxmlformats.org/drawingml/2006/wordprocessingDrawing" xmlns:w10="urn:schemas-microsoft-com:office:word" xmlns:w="http://schemas.openxmlformats.org/wordprocessingml/2006/main" xmlns:w14="http://schemas.microsoft.com/office/word/2010/wordml" xmlns:w15="http://schemas.microsoft.com/office/word/2012/wordml" xmlns:w16cid="http://schemas.microsoft.com/office/word/2016/wordml/cid" xmlns:w16se="http://schemas.microsoft.com/office/word/2015/wordml/symex" xmlns:wpg="http://schemas.microsoft.com/office/word/2010/wordprocessingGroup" xmlns:wpi="http://schemas.microsoft.com/office/word/2010/wordprocessingInk" xmlns:wne="http://schemas.microsoft.com/office/word/2006/wordml" xmlns:wps="http://schemas.microsoft.com/office/word/2010/wordprocessingShape" mc:Ignorable="w14 w15 w16se w16cid wp14">
+<w:document xmlns:wpc="http://schemas.microsoft.com/office/word/2010/wordprocessingCanvas" xmlns:cx="http://schemas.microsoft.com/office/drawing/2014/chartex" xmlns:cx1="http://schemas.microsoft.com/office/drawing/2015/9/8/chartex" xmlns:cx2="http://schemas.microsoft.com/office/drawing/2015/10/21/chartex" xmlns:cx3="http://schemas.microsoft.com/office/drawing/2016/5/9/chartex" xmlns:cx4="http://schemas.microsoft.com/office/drawing/2016/5/10/chartex" xmlns:cx5="http://schemas.microsoft.com/office/drawing/2016/5/11/chartex" xmlns:cx6="http://schemas.microsoft.com/office/drawing/2016/5/12/chartex" xmlns:cx7="http://schemas.microsoft.com/office/drawing/2016/5/13/chartex" xmlns:cx8="http://schemas.microsoft.com/office/drawing/2016/5/14/chartex" xmlns:mc="http://schemas.openxmlformats.org/markup-compatibility/2006" xmlns:aink="http://schemas.microsoft.com/office/drawing/2016/ink" xmlns:am3d="http://schemas.microsoft.com/office/drawing/2017/model3d" xmlns:o="urn:schemas-microsoft-com:office:office" xmlns:oel="http://schemas.microsoft.com/office/2019/extlst" xmlns:r="http://schemas.openxmlformats.org/officeDocument/2006/relationships" xmlns:m="http://schemas.openxmlformats.org/officeDocument/2006/math" xmlns:v="urn:schemas-microsoft-com:vml" xmlns:wp14="http://schemas.microsoft.com/office/word/2010/wordprocessingDrawing" xmlns:wp="http://schemas.openxmlformats.org/drawingml/2006/wordprocessingDrawing" xmlns:w10="urn:schemas-microsoft-com:office:word" xmlns:w="http://schemas.openxmlformats.org/wordprocessingml/2006/main" xmlns:w14="http://schemas.microsoft.com/office/word/2010/wordml" xmlns:w15="http://schemas.microsoft.com/office/word/2012/wordml" xmlns:w16cex="http://schemas.microsoft.com/office/word/2018/wordml/cex" xmlns:w16cid="http://schemas.microsoft.com/office/word/2016/wordml/cid" xmlns:w16="http://schemas.microsoft.com/office/word/2018/wordml" xmlns:w16sdtdh="http://schemas.microsoft.com/office/word/2020/wordml/sdtdatahash" xmlns:w16se="http://schemas.microsoft.com/office/word/2015/wordml/symex" xmlns:wpg="http://schemas.microsoft.com/office/word/2010/wordprocessingGroup" xmlns:wpi="http://schemas.microsoft.com/office/word/2010/wordprocessingInk" xmlns:wne="http://schemas.microsoft.com/office/word/2006/wordml" xmlns:wps="http://schemas.microsoft.com/office/word/2010/wordprocessingShape" mc:Ignorable="w14 w15 w16se w16cid w16 w16cex w16sdtdh wp14">
   <w:body>
     <w:p>
       <w:pPr>
@@ -12,11 +12,39 @@
       </w:pPr>
       <w:r>
         <w:rPr>
-          <w:sz w:val="28"/>
-          <w:szCs w:val="28"/>
+          <w:b/>
+          <w:bCs/>
+          <w:sz w:val="32"/>
+          <w:szCs w:val="32"/>
           <w:lang w:val="en-US"/>
         </w:rPr>
         <w:t>Procrastination as temporal decision making</w:t>
+      </w:r>
+      <w:r>
+        <w:rPr>
+          <w:sz w:val="28"/>
+          <w:szCs w:val="28"/>
+          <w:lang w:val="en-US"/>
+        </w:rPr>
+        <w:br/>
+      </w:r>
+      <w:r>
+        <w:rPr>
+          <w:i/>
+          <w:iCs/>
+          <w:sz w:val="28"/>
+          <w:szCs w:val="28"/>
+          <w:lang w:val="en-US"/>
+        </w:rPr>
+        <w:t>Sahiti Chebolu and Peter Dayan</w:t>
+      </w:r>
+      <w:r>
+        <w:rPr>
+          <w:sz w:val="28"/>
+          <w:szCs w:val="28"/>
+          <w:lang w:val="en-US"/>
+        </w:rPr>
+        <w:br/>
       </w:r>
     </w:p>
     <w:p>
@@ -27,6 +55,102 @@
           <w:lang w:val="en-US"/>
         </w:rPr>
       </w:pPr>
+      <w:r>
+        <w:rPr>
+          <w:sz w:val="28"/>
+          <w:szCs w:val="28"/>
+          <w:lang w:val="en-US"/>
+        </w:rPr>
+        <w:t>Pro</w:t>
+      </w:r>
+      <w:r>
+        <w:rPr>
+          <w:sz w:val="28"/>
+          <w:szCs w:val="28"/>
+          <w:lang w:val="en-US"/>
+        </w:rPr>
+        <w:t>crastination</w:t>
+      </w:r>
+      <w:r>
+        <w:rPr>
+          <w:sz w:val="28"/>
+          <w:szCs w:val="28"/>
+          <w:lang w:val="en-US"/>
+        </w:rPr>
+        <w:t xml:space="preserve"> is a prevalent phenomenon, with </w:t>
+      </w:r>
+      <w:r>
+        <w:rPr>
+          <w:sz w:val="28"/>
+          <w:szCs w:val="28"/>
+          <w:lang w:val="en-US"/>
+        </w:rPr>
+        <w:t xml:space="preserve">a significant proportion of </w:t>
+      </w:r>
+      <w:r>
+        <w:rPr>
+          <w:sz w:val="28"/>
+          <w:szCs w:val="28"/>
+          <w:lang w:val="en-US"/>
+        </w:rPr>
+        <w:t>the population</w:t>
+      </w:r>
+      <w:r>
+        <w:rPr>
+          <w:sz w:val="28"/>
+          <w:szCs w:val="28"/>
+          <w:lang w:val="en-US"/>
+        </w:rPr>
+        <w:t xml:space="preserve"> reporting interference and even harm from such delaying (</w:t>
+      </w:r>
+      <w:r>
+        <w:rPr>
+          <w:sz w:val="28"/>
+          <w:szCs w:val="28"/>
+          <w:lang w:val="en-US"/>
+        </w:rPr>
+        <w:t xml:space="preserve">cite </w:t>
+      </w:r>
+      <w:r>
+        <w:rPr>
+          <w:sz w:val="28"/>
+          <w:szCs w:val="28"/>
+          <w:lang w:val="en-US"/>
+        </w:rPr>
+        <w:t>Steel). Why do people put off tasks despite their best intentions</w:t>
+      </w:r>
+      <w:r>
+        <w:rPr>
+          <w:sz w:val="28"/>
+          <w:szCs w:val="28"/>
+          <w:lang w:val="en-US"/>
+        </w:rPr>
+        <w:t xml:space="preserve">, or why do they </w:t>
+      </w:r>
+      <w:r>
+        <w:rPr>
+          <w:sz w:val="28"/>
+          <w:szCs w:val="28"/>
+          <w:lang w:val="en-US"/>
+        </w:rPr>
+        <w:t>deliberately d</w:t>
+      </w:r>
+      <w:r>
+        <w:rPr>
+          <w:sz w:val="28"/>
+          <w:szCs w:val="28"/>
+          <w:lang w:val="en-US"/>
+        </w:rPr>
+        <w:t>efer</w:t>
+      </w:r>
+      <w:r>
+        <w:rPr>
+          <w:sz w:val="28"/>
+          <w:szCs w:val="28"/>
+          <w:lang w:val="en-US"/>
+        </w:rPr>
+        <w:t xml:space="preserve"> in the face of prospective failure?</w:t>
+      </w:r>
     </w:p>
     <w:p>
       <w:pPr>
@@ -36,8 +160,175 @@
           <w:lang w:val="en-US"/>
         </w:rPr>
       </w:pPr>
-      <w:bookmarkStart w:id="0" w:name="_GoBack"/>
-      <w:bookmarkEnd w:id="0"/>
+      <w:r>
+        <w:rPr>
+          <w:sz w:val="28"/>
+          <w:szCs w:val="28"/>
+          <w:lang w:val="en-US"/>
+        </w:rPr>
+        <w:t xml:space="preserve">In this project, we aim to elucidate the plausible mechanisms behind such choices in a sequential decision-making framework using Markov Decision Processes. We model procrastination as a choice in time of </w:t>
+      </w:r>
+      <w:r>
+        <w:rPr>
+          <w:sz w:val="28"/>
+          <w:szCs w:val="28"/>
+          <w:lang w:val="en-US"/>
+        </w:rPr>
+        <w:t xml:space="preserve">delaying the starting, continuation or completing of a task at hand. </w:t>
+      </w:r>
+      <w:r>
+        <w:rPr>
+          <w:sz w:val="28"/>
+          <w:szCs w:val="28"/>
+          <w:lang w:val="en-US"/>
+        </w:rPr>
+        <w:t>We beg</w:t>
+      </w:r>
+      <w:r>
+        <w:rPr>
+          <w:sz w:val="28"/>
+          <w:szCs w:val="28"/>
+          <w:lang w:val="en-US"/>
+        </w:rPr>
+        <w:t>i</w:t>
+      </w:r>
+      <w:r>
+        <w:rPr>
+          <w:sz w:val="28"/>
+          <w:szCs w:val="28"/>
+          <w:lang w:val="en-US"/>
+        </w:rPr>
+        <w:t xml:space="preserve">n with simulating </w:t>
+      </w:r>
+      <w:r>
+        <w:rPr>
+          <w:sz w:val="28"/>
+          <w:szCs w:val="28"/>
+          <w:lang w:val="en-US"/>
+        </w:rPr>
+        <w:t xml:space="preserve">the effects of previously suggested mechanisms like those dependent on temporal discounting and related inconsistencies that stem from non-exponential and multiple discount factors. Moving beyond, we </w:t>
+      </w:r>
+      <w:r>
+        <w:rPr>
+          <w:sz w:val="28"/>
+          <w:szCs w:val="28"/>
+          <w:lang w:val="en-US"/>
+        </w:rPr>
+        <w:t xml:space="preserve">explore other possible routes including the </w:t>
+      </w:r>
+      <w:r>
+        <w:rPr>
+          <w:sz w:val="28"/>
+          <w:szCs w:val="28"/>
+          <w:lang w:val="en-US"/>
+        </w:rPr>
+        <w:t>clarification of uncertainty, anticipation of better conditions, expected or unexpected changes in circumstance among others</w:t>
+      </w:r>
+      <w:r>
+        <w:rPr>
+          <w:sz w:val="28"/>
+          <w:szCs w:val="28"/>
+          <w:lang w:val="en-US"/>
+        </w:rPr>
+        <w:t>. The simulations are carried out in a variety of scenarios</w:t>
+      </w:r>
+      <w:r>
+        <w:rPr>
+          <w:sz w:val="28"/>
+          <w:szCs w:val="28"/>
+          <w:lang w:val="en-US"/>
+        </w:rPr>
+        <w:t xml:space="preserve">, carefully delineating the </w:t>
+      </w:r>
+      <w:r>
+        <w:rPr>
+          <w:sz w:val="28"/>
+          <w:szCs w:val="28"/>
+          <w:lang w:val="en-US"/>
+        </w:rPr>
+        <w:t>influence of various aspects of task structure on these explanations.</w:t>
+      </w:r>
+    </w:p>
+    <w:p>
+      <w:pPr>
+        <w:rPr>
+          <w:sz w:val="28"/>
+          <w:szCs w:val="28"/>
+          <w:lang w:val="en-US"/>
+        </w:rPr>
+      </w:pPr>
+      <w:r>
+        <w:rPr>
+          <w:sz w:val="28"/>
+          <w:szCs w:val="28"/>
+          <w:lang w:val="en-US"/>
+        </w:rPr>
+        <w:t xml:space="preserve">A next step would be to study learning mechanisms that might </w:t>
+      </w:r>
+      <w:r>
+        <w:rPr>
+          <w:sz w:val="28"/>
+          <w:szCs w:val="28"/>
+          <w:lang w:val="en-US"/>
+        </w:rPr>
+        <w:t>reinforce or diminish the a</w:t>
+      </w:r>
+      <w:r>
+        <w:rPr>
+          <w:sz w:val="28"/>
+          <w:szCs w:val="28"/>
+          <w:lang w:val="en-US"/>
+        </w:rPr>
+        <w:t>forementioned</w:t>
+      </w:r>
+      <w:r>
+        <w:rPr>
+          <w:sz w:val="28"/>
+          <w:szCs w:val="28"/>
+          <w:lang w:val="en-US"/>
+        </w:rPr>
+        <w:t xml:space="preserve"> behaviors</w:t>
+      </w:r>
+      <w:r>
+        <w:rPr>
+          <w:sz w:val="28"/>
+          <w:szCs w:val="28"/>
+          <w:lang w:val="en-US"/>
+        </w:rPr>
+        <w:t xml:space="preserve">. A future aim is to </w:t>
+      </w:r>
+      <w:r>
+        <w:rPr>
+          <w:sz w:val="28"/>
+          <w:szCs w:val="28"/>
+          <w:lang w:val="en-US"/>
+        </w:rPr>
+        <w:t xml:space="preserve">test predictions from our theory using experimental data. </w:t>
+      </w:r>
+      <w:r>
+        <w:rPr>
+          <w:sz w:val="28"/>
+          <w:szCs w:val="28"/>
+          <w:lang w:val="en-US"/>
+        </w:rPr>
+        <w:t xml:space="preserve">Our simulations </w:t>
+      </w:r>
+      <w:r>
+        <w:rPr>
+          <w:sz w:val="28"/>
+          <w:szCs w:val="28"/>
+          <w:lang w:val="en-US"/>
+        </w:rPr>
+        <w:t xml:space="preserve">can </w:t>
+      </w:r>
+      <w:r>
+        <w:rPr>
+          <w:sz w:val="28"/>
+          <w:szCs w:val="28"/>
+          <w:lang w:val="en-US"/>
+        </w:rPr>
+        <w:t>offer a practically useful definition and classification of procrastination, providing insights to design future experiments and recommend interventions.</w:t>
+      </w:r>
     </w:p>
     <w:sectPr>
       <w:pgSz w:w="11906" w:h="16838"/>
@@ -50,14 +341,14 @@
 </file>
 
 <file path=word/styles.xml><?xml version="1.0" encoding="utf-8"?>
-<w:styles xmlns:mc="http://schemas.openxmlformats.org/markup-compatibility/2006" xmlns:r="http://schemas.openxmlformats.org/officeDocument/2006/relationships" xmlns:w="http://schemas.openxmlformats.org/wordprocessingml/2006/main" xmlns:w14="http://schemas.microsoft.com/office/word/2010/wordml" xmlns:w15="http://schemas.microsoft.com/office/word/2012/wordml" xmlns:w16cid="http://schemas.microsoft.com/office/word/2016/wordml/cid" xmlns:w16se="http://schemas.microsoft.com/office/word/2015/wordml/symex" mc:Ignorable="w14 w15 w16se w16cid">
+<w:styles xmlns:mc="http://schemas.openxmlformats.org/markup-compatibility/2006" xmlns:r="http://schemas.openxmlformats.org/officeDocument/2006/relationships" xmlns:w="http://schemas.openxmlformats.org/wordprocessingml/2006/main" xmlns:w14="http://schemas.microsoft.com/office/word/2010/wordml" xmlns:w15="http://schemas.microsoft.com/office/word/2012/wordml" xmlns:w16cex="http://schemas.microsoft.com/office/word/2018/wordml/cex" xmlns:w16cid="http://schemas.microsoft.com/office/word/2016/wordml/cid" xmlns:w16="http://schemas.microsoft.com/office/word/2018/wordml" xmlns:w16sdtdh="http://schemas.microsoft.com/office/word/2020/wordml/sdtdatahash" xmlns:w16se="http://schemas.microsoft.com/office/word/2015/wordml/symex" mc:Ignorable="w14 w15 w16se w16cid w16 w16cex w16sdtdh">
   <w:docDefaults>
     <w:rPrDefault>
       <w:rPr>
         <w:rFonts w:asciiTheme="minorHAnsi" w:eastAsiaTheme="minorHAnsi" w:hAnsiTheme="minorHAnsi" w:cstheme="minorBidi"/>
         <w:sz w:val="22"/>
         <w:szCs w:val="22"/>
-        <w:lang w:val="en-DE" w:eastAsia="en-US" w:bidi="ar-SA"/>
+        <w:lang w:val="en-IN" w:eastAsia="en-US" w:bidi="ar-SA"/>
       </w:rPr>
     </w:rPrDefault>
     <w:pPrDefault>
@@ -66,7 +357,7 @@
       </w:pPr>
     </w:pPrDefault>
   </w:docDefaults>
-  <w:latentStyles w:defLockedState="0" w:defUIPriority="99" w:defSemiHidden="0" w:defUnhideWhenUsed="0" w:defQFormat="0" w:count="375">
+  <w:latentStyles w:defLockedState="0" w:defUIPriority="99" w:defSemiHidden="0" w:defUnhideWhenUsed="0" w:defQFormat="0" w:count="376">
     <w:lsdException w:name="Normal" w:uiPriority="0" w:qFormat="1"/>
     <w:lsdException w:name="heading 1" w:uiPriority="9" w:qFormat="1"/>
     <w:lsdException w:name="heading 2" w:semiHidden="1" w:uiPriority="9" w:unhideWhenUsed="1" w:qFormat="1"/>
@@ -442,6 +733,7 @@
     <w:lsdException w:name="Smart Hyperlink" w:semiHidden="1" w:unhideWhenUsed="1"/>
     <w:lsdException w:name="Hashtag" w:semiHidden="1" w:unhideWhenUsed="1"/>
     <w:lsdException w:name="Unresolved Mention" w:semiHidden="1" w:unhideWhenUsed="1"/>
+    <w:lsdException w:name="Smart Link" w:semiHidden="1" w:unhideWhenUsed="1"/>
   </w:latentStyles>
   <w:style w:type="paragraph" w:default="1" w:styleId="Normal">
     <w:name w:val="Normal"/>

</xml_diff>

<commit_message>
change name of project directory from code to models
</commit_message>
<xml_diff>
--- a/writing/SAB.docx
+++ b/writing/SAB.docx
@@ -222,7 +222,47 @@
           <w:szCs w:val="28"/>
           <w:lang w:val="en-US"/>
         </w:rPr>
-        <w:t>clarification of uncertainty, anticipation of better conditions, expected or unexpected changes in circumstance among others</w:t>
+        <w:t>resolution</w:t>
+      </w:r>
+      <w:r>
+        <w:rPr>
+          <w:sz w:val="28"/>
+          <w:szCs w:val="28"/>
+          <w:lang w:val="en-US"/>
+        </w:rPr>
+        <w:t xml:space="preserve"> of uncertainty, anticipation of better conditions, expected or unexpected changes in circumstance</w:t>
+      </w:r>
+      <w:r>
+        <w:rPr>
+          <w:sz w:val="28"/>
+          <w:szCs w:val="28"/>
+          <w:lang w:val="en-US"/>
+        </w:rPr>
+        <w:t>s</w:t>
+      </w:r>
+      <w:r>
+        <w:rPr>
+          <w:sz w:val="28"/>
+          <w:szCs w:val="28"/>
+          <w:lang w:val="en-US"/>
+        </w:rPr>
+        <w:t xml:space="preserve"> which could </w:t>
+      </w:r>
+      <w:r>
+        <w:rPr>
+          <w:sz w:val="28"/>
+          <w:szCs w:val="28"/>
+          <w:lang w:val="en-US"/>
+        </w:rPr>
+        <w:t xml:space="preserve">all </w:t>
+      </w:r>
+      <w:r>
+        <w:rPr>
+          <w:sz w:val="28"/>
+          <w:szCs w:val="28"/>
+          <w:lang w:val="en-US"/>
+        </w:rPr>
+        <w:t>explain delays in cases where discounting fails to or is absent altogether</w:t>
       </w:r>
       <w:r>
         <w:rPr>

</xml_diff>